<commit_message>
Simply improve the experimental report.
</commit_message>
<xml_diff>
--- a/experimental report/report.docx
+++ b/experimental report/report.docx
@@ -128,12 +128,30 @@
         <w:snapToGrid w:val="0"/>
         <w:ind w:firstLine="480"/>
         <w:rPr>
+          <w:rFonts w:eastAsia="Microsoft JhengHei UI"/>
+          <w:b/>
+          <w:szCs w:val="28"/>
+          <w:lang w:val="en-US" w:eastAsia="zh-TW"/>
+        </w:rPr>
+      </w:pPr>
+      <w:r>
+        <w:rPr>
           <w:rFonts w:eastAsia="Microsoft JhengHei UI" w:hint="eastAsia"/>
           <w:b/>
           <w:szCs w:val="28"/>
           <w:lang w:val="en-US" w:eastAsia="zh-TW"/>
         </w:rPr>
-      </w:pPr>
+        <w:t xml:space="preserve"> </w:t>
+      </w:r>
+      <w:r>
+        <w:rPr>
+          <w:rFonts w:eastAsia="Microsoft JhengHei UI"/>
+          <w:b/>
+          <w:szCs w:val="28"/>
+          <w:lang w:val="en-US" w:eastAsia="zh-TW"/>
+        </w:rPr>
+        <w:t xml:space="preserve">   </w:t>
+      </w:r>
       <w:r>
         <w:rPr>
           <w:rFonts w:eastAsia="Microsoft JhengHei UI" w:hint="eastAsia"/>
@@ -141,7 +159,7 @@
           <w:szCs w:val="28"/>
           <w:lang w:val="en-US" w:eastAsia="zh-TW"/>
         </w:rPr>
-        <w:t xml:space="preserve"> </w:t>
+        <w:t>朱翔</w:t>
       </w:r>
       <w:r>
         <w:rPr>
@@ -150,7 +168,16 @@
           <w:szCs w:val="28"/>
           <w:lang w:val="en-US" w:eastAsia="zh-TW"/>
         </w:rPr>
-        <w:t xml:space="preserve">   </w:t>
+        <w:t xml:space="preserve">                         </w:t>
+      </w:r>
+      <w:r>
+        <w:rPr>
+          <w:rFonts w:eastAsia="Microsoft JhengHei UI"/>
+          <w:b/>
+          <w:szCs w:val="28"/>
+          <w:lang w:val="en-US" w:eastAsia="zh-TW"/>
+        </w:rPr>
+        <w:t xml:space="preserve">  </w:t>
       </w:r>
       <w:r>
         <w:rPr>
@@ -159,7 +186,7 @@
           <w:szCs w:val="28"/>
           <w:lang w:val="en-US" w:eastAsia="zh-TW"/>
         </w:rPr>
-        <w:t>朱翔</w:t>
+        <w:t>张耕纶</w:t>
       </w:r>
       <w:r>
         <w:rPr>
@@ -168,7 +195,7 @@
           <w:szCs w:val="28"/>
           <w:lang w:val="en-US" w:eastAsia="zh-TW"/>
         </w:rPr>
-        <w:t xml:space="preserve">                         </w:t>
+        <w:tab/>
       </w:r>
       <w:r>
         <w:rPr>
@@ -177,26 +204,88 @@
           <w:szCs w:val="28"/>
           <w:lang w:val="en-US" w:eastAsia="zh-TW"/>
         </w:rPr>
-        <w:t xml:space="preserve">  </w:t>
+        <w:tab/>
+      </w:r>
+      <w:r>
+        <w:rPr>
+          <w:rFonts w:eastAsia="Microsoft JhengHei UI"/>
+          <w:b/>
+          <w:szCs w:val="28"/>
+          <w:lang w:val="en-US" w:eastAsia="zh-TW"/>
+        </w:rPr>
+        <w:tab/>
+      </w:r>
+      <w:r>
+        <w:rPr>
+          <w:rFonts w:eastAsia="Microsoft JhengHei UI"/>
+          <w:b/>
+          <w:szCs w:val="28"/>
+          <w:lang w:val="en-US" w:eastAsia="zh-TW"/>
+        </w:rPr>
+        <w:tab/>
+      </w:r>
+      <w:r>
+        <w:rPr>
+          <w:rFonts w:eastAsia="Microsoft JhengHei UI"/>
+          <w:b/>
+          <w:szCs w:val="28"/>
+          <w:lang w:val="en-US" w:eastAsia="zh-TW"/>
+        </w:rPr>
+        <w:tab/>
+      </w:r>
+      <w:r>
+        <w:rPr>
+          <w:rFonts w:eastAsia="Microsoft JhengHei UI"/>
+          <w:b/>
+          <w:szCs w:val="28"/>
+          <w:lang w:val="en-US" w:eastAsia="zh-TW"/>
+        </w:rPr>
+        <w:tab/>
+      </w:r>
+      <w:r>
+        <w:rPr>
+          <w:rFonts w:eastAsia="Microsoft JhengHei UI"/>
+          <w:b/>
+          <w:szCs w:val="28"/>
+          <w:lang w:val="en-US" w:eastAsia="zh-TW"/>
+        </w:rPr>
+        <w:tab/>
+      </w:r>
+      <w:r>
+        <w:rPr>
+          <w:rFonts w:eastAsia="Microsoft JhengHei UI"/>
+          <w:b/>
+          <w:szCs w:val="28"/>
+        </w:rPr>
+        <w:t>王</w:t>
       </w:r>
       <w:r>
         <w:rPr>
           <w:rFonts w:eastAsia="Microsoft JhengHei UI" w:hint="eastAsia"/>
           <w:b/>
           <w:szCs w:val="28"/>
-          <w:lang w:val="en-US" w:eastAsia="zh-TW"/>
-        </w:rPr>
-        <w:t>张耕纶</w:t>
-      </w:r>
-      <w:r>
+        </w:rPr>
+        <w:t>彦</w:t>
+      </w:r>
+      <w:r>
+        <w:rPr>
+          <w:rFonts w:eastAsia="Microsoft JhengHei UI"/>
+          <w:b/>
+          <w:szCs w:val="28"/>
+        </w:rPr>
+        <w:t>仁</w:t>
+      </w:r>
+    </w:p>
+    <w:p>
+      <w:pPr>
+        <w:snapToGrid w:val="0"/>
         <w:rPr>
           <w:rFonts w:eastAsia="Microsoft JhengHei UI"/>
           <w:b/>
           <w:szCs w:val="28"/>
           <w:lang w:val="en-US" w:eastAsia="zh-TW"/>
         </w:rPr>
-        <w:tab/>
-      </w:r>
+      </w:pPr>
       <w:r>
         <w:rPr>
           <w:rFonts w:eastAsia="Microsoft JhengHei UI"/>
@@ -204,7 +293,7 @@
           <w:szCs w:val="28"/>
           <w:lang w:val="en-US" w:eastAsia="zh-TW"/>
         </w:rPr>
-        <w:tab/>
+        <w:t xml:space="preserve">  </w:t>
       </w:r>
       <w:r>
         <w:rPr>
@@ -213,7 +302,7 @@
           <w:szCs w:val="28"/>
           <w:lang w:val="en-US" w:eastAsia="zh-TW"/>
         </w:rPr>
-        <w:tab/>
+        <w:t xml:space="preserve">   </w:t>
       </w:r>
       <w:r>
         <w:rPr>
@@ -222,7 +311,7 @@
           <w:szCs w:val="28"/>
           <w:lang w:val="en-US" w:eastAsia="zh-TW"/>
         </w:rPr>
-        <w:tab/>
+        <w:t>2021211276</w:t>
       </w:r>
       <w:r>
         <w:rPr>
@@ -256,8 +345,101 @@
           <w:rFonts w:eastAsia="Microsoft JhengHei UI"/>
           <w:b/>
           <w:szCs w:val="28"/>
-        </w:rPr>
-        <w:t>王</w:t>
+          <w:lang w:val="en-US" w:eastAsia="zh-TW"/>
+        </w:rPr>
+        <w:tab/>
+      </w:r>
+      <w:r>
+        <w:rPr>
+          <w:rFonts w:eastAsia="Microsoft JhengHei UI"/>
+          <w:b/>
+          <w:szCs w:val="28"/>
+          <w:lang w:val="en-US" w:eastAsia="zh-TW"/>
+        </w:rPr>
+        <w:tab/>
+      </w:r>
+      <w:r>
+        <w:rPr>
+          <w:rFonts w:eastAsia="Microsoft JhengHei UI"/>
+          <w:b/>
+          <w:szCs w:val="28"/>
+          <w:lang w:val="en-US" w:eastAsia="zh-TW"/>
+        </w:rPr>
+        <w:t xml:space="preserve">  </w:t>
+      </w:r>
+      <w:r>
+        <w:rPr>
+          <w:rFonts w:eastAsia="Microsoft JhengHei UI"/>
+          <w:b/>
+          <w:szCs w:val="28"/>
+          <w:lang w:val="en-US" w:eastAsia="zh-TW"/>
+        </w:rPr>
+        <w:t xml:space="preserve">   </w:t>
+      </w:r>
+      <w:r>
+        <w:rPr>
+          <w:rFonts w:eastAsia="Microsoft JhengHei UI"/>
+          <w:b/>
+          <w:szCs w:val="28"/>
+          <w:lang w:val="en-US" w:eastAsia="zh-TW"/>
+        </w:rPr>
+        <w:t>2021270018</w:t>
+      </w:r>
+      <w:r>
+        <w:rPr>
+          <w:rFonts w:eastAsia="Microsoft JhengHei UI"/>
+          <w:b/>
+          <w:szCs w:val="28"/>
+          <w:lang w:val="en-US" w:eastAsia="zh-TW"/>
+        </w:rPr>
+        <w:tab/>
+      </w:r>
+      <w:r>
+        <w:rPr>
+          <w:rFonts w:eastAsia="Microsoft JhengHei UI"/>
+          <w:b/>
+          <w:szCs w:val="28"/>
+          <w:lang w:val="en-US" w:eastAsia="zh-TW"/>
+        </w:rPr>
+        <w:tab/>
+      </w:r>
+      <w:r>
+        <w:rPr>
+          <w:rFonts w:eastAsia="Microsoft JhengHei UI"/>
+          <w:b/>
+          <w:szCs w:val="28"/>
+          <w:lang w:val="en-US" w:eastAsia="zh-TW"/>
+        </w:rPr>
+        <w:tab/>
+      </w:r>
+      <w:r>
+        <w:rPr>
+          <w:rFonts w:eastAsia="Microsoft JhengHei UI"/>
+          <w:b/>
+          <w:szCs w:val="28"/>
+          <w:lang w:val="en-US" w:eastAsia="zh-TW"/>
+        </w:rPr>
+        <w:tab/>
+      </w:r>
+      <w:r>
+        <w:rPr>
+          <w:rFonts w:eastAsia="Microsoft JhengHei UI"/>
+          <w:b/>
+          <w:szCs w:val="28"/>
+          <w:lang w:val="en-US" w:eastAsia="zh-TW"/>
+        </w:rPr>
+        <w:tab/>
+      </w:r>
+      <w:proofErr w:type="gramStart"/>
+      <w:r>
+        <w:rPr>
+          <w:rFonts w:eastAsia="Microsoft JhengHei UI"/>
+          <w:b/>
+          <w:szCs w:val="28"/>
+          <w:lang w:val="en-US" w:eastAsia="zh-TW"/>
+        </w:rPr>
+        <w:tab/>
+        <w:t xml:space="preserve">  </w:t>
       </w:r>
       <w:r>
         <w:rPr>
@@ -265,7 +447,7 @@
           <w:b/>
           <w:szCs w:val="28"/>
         </w:rPr>
-        <w:t>彦</w:t>
+        <w:t>2</w:t>
       </w:r>
       <w:r>
         <w:rPr>
@@ -273,14 +455,15 @@
           <w:b/>
           <w:szCs w:val="28"/>
         </w:rPr>
-        <w:t>仁</w:t>
-      </w:r>
-    </w:p>
-    <w:p>
-      <w:pPr>
-        <w:snapToGrid w:val="0"/>
-        <w:rPr>
-          <w:rFonts w:eastAsia="Microsoft JhengHei UI" w:hint="eastAsia"/>
+        <w:t>021270027</w:t>
+      </w:r>
+      <w:proofErr w:type="gramEnd"/>
+    </w:p>
+    <w:p>
+      <w:pPr>
+        <w:snapToGrid w:val="0"/>
+        <w:rPr>
+          <w:rFonts w:eastAsia="Microsoft JhengHei UI"/>
           <w:b/>
           <w:szCs w:val="28"/>
           <w:lang w:val="en-US" w:eastAsia="zh-TW"/>
@@ -293,7 +476,7 @@
           <w:szCs w:val="28"/>
           <w:lang w:val="en-US" w:eastAsia="zh-TW"/>
         </w:rPr>
-        <w:t xml:space="preserve">  </w:t>
+        <w:t>IIIS, Tsinghua University        DCST, Tsinghua University</w:t>
       </w:r>
       <w:r>
         <w:rPr>
@@ -302,7 +485,7 @@
           <w:szCs w:val="28"/>
           <w:lang w:val="en-US" w:eastAsia="zh-TW"/>
         </w:rPr>
-        <w:t xml:space="preserve">   </w:t>
+        <w:tab/>
       </w:r>
       <w:r>
         <w:rPr>
@@ -311,7 +494,7 @@
           <w:szCs w:val="28"/>
           <w:lang w:val="en-US" w:eastAsia="zh-TW"/>
         </w:rPr>
-        <w:t>2021211276</w:t>
+        <w:tab/>
       </w:r>
       <w:r>
         <w:rPr>
@@ -327,189 +510,6 @@
           <w:rFonts w:eastAsia="Microsoft JhengHei UI"/>
           <w:b/>
           <w:szCs w:val="28"/>
-          <w:lang w:val="en-US" w:eastAsia="zh-TW"/>
-        </w:rPr>
-        <w:tab/>
-      </w:r>
-      <w:r>
-        <w:rPr>
-          <w:rFonts w:eastAsia="Microsoft JhengHei UI"/>
-          <w:b/>
-          <w:szCs w:val="28"/>
-          <w:lang w:val="en-US" w:eastAsia="zh-TW"/>
-        </w:rPr>
-        <w:tab/>
-      </w:r>
-      <w:r>
-        <w:rPr>
-          <w:rFonts w:eastAsia="Microsoft JhengHei UI"/>
-          <w:b/>
-          <w:szCs w:val="28"/>
-          <w:lang w:val="en-US" w:eastAsia="zh-TW"/>
-        </w:rPr>
-        <w:tab/>
-      </w:r>
-      <w:r>
-        <w:rPr>
-          <w:rFonts w:eastAsia="Microsoft JhengHei UI"/>
-          <w:b/>
-          <w:szCs w:val="28"/>
-          <w:lang w:val="en-US" w:eastAsia="zh-TW"/>
-        </w:rPr>
-        <w:tab/>
-      </w:r>
-      <w:r>
-        <w:rPr>
-          <w:rFonts w:eastAsia="Microsoft JhengHei UI"/>
-          <w:b/>
-          <w:szCs w:val="28"/>
-          <w:lang w:val="en-US" w:eastAsia="zh-TW"/>
-        </w:rPr>
-        <w:t xml:space="preserve">  </w:t>
-      </w:r>
-      <w:r>
-        <w:rPr>
-          <w:rFonts w:eastAsia="Microsoft JhengHei UI"/>
-          <w:b/>
-          <w:szCs w:val="28"/>
-          <w:lang w:val="en-US" w:eastAsia="zh-TW"/>
-        </w:rPr>
-        <w:t xml:space="preserve">   </w:t>
-      </w:r>
-      <w:r>
-        <w:rPr>
-          <w:rFonts w:eastAsia="Microsoft JhengHei UI"/>
-          <w:b/>
-          <w:szCs w:val="28"/>
-          <w:lang w:val="en-US" w:eastAsia="zh-TW"/>
-        </w:rPr>
-        <w:t>2021270018</w:t>
-      </w:r>
-      <w:r>
-        <w:rPr>
-          <w:rFonts w:eastAsia="Microsoft JhengHei UI"/>
-          <w:b/>
-          <w:szCs w:val="28"/>
-          <w:lang w:val="en-US" w:eastAsia="zh-TW"/>
-        </w:rPr>
-        <w:tab/>
-      </w:r>
-      <w:r>
-        <w:rPr>
-          <w:rFonts w:eastAsia="Microsoft JhengHei UI"/>
-          <w:b/>
-          <w:szCs w:val="28"/>
-          <w:lang w:val="en-US" w:eastAsia="zh-TW"/>
-        </w:rPr>
-        <w:tab/>
-      </w:r>
-      <w:r>
-        <w:rPr>
-          <w:rFonts w:eastAsia="Microsoft JhengHei UI"/>
-          <w:b/>
-          <w:szCs w:val="28"/>
-          <w:lang w:val="en-US" w:eastAsia="zh-TW"/>
-        </w:rPr>
-        <w:tab/>
-      </w:r>
-      <w:r>
-        <w:rPr>
-          <w:rFonts w:eastAsia="Microsoft JhengHei UI"/>
-          <w:b/>
-          <w:szCs w:val="28"/>
-          <w:lang w:val="en-US" w:eastAsia="zh-TW"/>
-        </w:rPr>
-        <w:tab/>
-      </w:r>
-      <w:r>
-        <w:rPr>
-          <w:rFonts w:eastAsia="Microsoft JhengHei UI"/>
-          <w:b/>
-          <w:szCs w:val="28"/>
-          <w:lang w:val="en-US" w:eastAsia="zh-TW"/>
-        </w:rPr>
-        <w:tab/>
-      </w:r>
-      <w:proofErr w:type="gramStart"/>
-      <w:r>
-        <w:rPr>
-          <w:rFonts w:eastAsia="Microsoft JhengHei UI"/>
-          <w:b/>
-          <w:szCs w:val="28"/>
-          <w:lang w:val="en-US" w:eastAsia="zh-TW"/>
-        </w:rPr>
-        <w:tab/>
-        <w:t xml:space="preserve">  </w:t>
-      </w:r>
-      <w:r>
-        <w:rPr>
-          <w:rFonts w:eastAsia="Microsoft JhengHei UI" w:hint="eastAsia"/>
-          <w:b/>
-          <w:szCs w:val="28"/>
-        </w:rPr>
-        <w:t>2</w:t>
-      </w:r>
-      <w:r>
-        <w:rPr>
-          <w:rFonts w:eastAsia="Microsoft JhengHei UI"/>
-          <w:b/>
-          <w:szCs w:val="28"/>
-        </w:rPr>
-        <w:t>021270027</w:t>
-      </w:r>
-      <w:proofErr w:type="gramEnd"/>
-    </w:p>
-    <w:p>
-      <w:pPr>
-        <w:snapToGrid w:val="0"/>
-        <w:rPr>
-          <w:rFonts w:eastAsia="Microsoft JhengHei UI" w:hint="eastAsia"/>
-          <w:b/>
-          <w:szCs w:val="28"/>
-          <w:lang w:val="en-US" w:eastAsia="zh-TW"/>
-        </w:rPr>
-      </w:pPr>
-      <w:r>
-        <w:rPr>
-          <w:rFonts w:eastAsia="Microsoft JhengHei UI"/>
-          <w:b/>
-          <w:szCs w:val="28"/>
-          <w:lang w:val="en-US" w:eastAsia="zh-TW"/>
-        </w:rPr>
-        <w:t>IIIS, Tsinghua University        DCST, Tsinghua University</w:t>
-      </w:r>
-      <w:r>
-        <w:rPr>
-          <w:rFonts w:eastAsia="Microsoft JhengHei UI"/>
-          <w:b/>
-          <w:szCs w:val="28"/>
-          <w:lang w:val="en-US" w:eastAsia="zh-TW"/>
-        </w:rPr>
-        <w:tab/>
-      </w:r>
-      <w:r>
-        <w:rPr>
-          <w:rFonts w:eastAsia="Microsoft JhengHei UI"/>
-          <w:b/>
-          <w:szCs w:val="28"/>
-          <w:lang w:val="en-US" w:eastAsia="zh-TW"/>
-        </w:rPr>
-        <w:tab/>
-      </w:r>
-      <w:r>
-        <w:rPr>
-          <w:rFonts w:eastAsia="Microsoft JhengHei UI"/>
-          <w:b/>
-          <w:szCs w:val="28"/>
-          <w:lang w:val="en-US" w:eastAsia="zh-TW"/>
-        </w:rPr>
-        <w:tab/>
-      </w:r>
-      <w:r>
-        <w:rPr>
-          <w:rFonts w:eastAsia="Microsoft JhengHei UI"/>
-          <w:b/>
-          <w:szCs w:val="28"/>
           <w:lang w:val="en-US"/>
         </w:rPr>
         <w:t>IIIS, Tsinghua University</w:t>
@@ -519,7 +519,7 @@
       <w:pPr>
         <w:snapToGrid w:val="0"/>
         <w:rPr>
-          <w:rFonts w:eastAsia="Microsoft JhengHei UI" w:hint="eastAsia"/>
+          <w:rFonts w:eastAsia="Microsoft JhengHei UI"/>
           <w:b/>
           <w:sz w:val="28"/>
           <w:szCs w:val="32"/>
@@ -717,14 +717,7 @@
           <w:rFonts w:eastAsia="Microsoft JhengHei UI"/>
           <w:bCs/>
         </w:rPr>
-        <w:t xml:space="preserve"> </w:t>
-      </w:r>
-      <w:r>
-        <w:rPr>
-          <w:rFonts w:eastAsia="Microsoft JhengHei UI"/>
-          <w:bCs/>
-        </w:rPr>
-        <w:t>(See more in eval.py)</w:t>
+        <w:t xml:space="preserve"> (See more in eval.py)</w:t>
       </w:r>
     </w:p>
     <w:p>
@@ -828,14 +821,7 @@
           <w:rFonts w:eastAsia="Microsoft JhengHei UI"/>
           <w:bCs/>
         </w:rPr>
-        <w:t xml:space="preserve"> for each single image. </w:t>
-      </w:r>
-      <w:r>
-        <w:rPr>
-          <w:rFonts w:eastAsia="Microsoft JhengHei UI"/>
-          <w:bCs/>
-        </w:rPr>
-        <w:t>(See more in eval.py)</w:t>
+        <w:t xml:space="preserve"> for each single image. (See more in eval.py)</w:t>
       </w:r>
     </w:p>
     <w:p>
@@ -962,14 +948,7 @@
           <w:rFonts w:eastAsia="Microsoft JhengHei UI"/>
           <w:bCs/>
         </w:rPr>
-        <w:t xml:space="preserve"> format and evaluate the performance. </w:t>
-      </w:r>
-      <w:r>
-        <w:rPr>
-          <w:rFonts w:eastAsia="Microsoft JhengHei UI"/>
-          <w:bCs/>
-        </w:rPr>
-        <w:t>(See more in eval.py)</w:t>
+        <w:t xml:space="preserve"> format and evaluate the performance. (See more in eval.py)</w:t>
       </w:r>
     </w:p>
     <w:p>
@@ -1082,28 +1061,7 @@
           <w:rFonts w:eastAsia="Microsoft JhengHei UI"/>
           <w:bCs/>
         </w:rPr>
-        <w:t xml:space="preserve"> in the original images. </w:t>
-      </w:r>
-      <w:r>
-        <w:rPr>
-          <w:rFonts w:eastAsia="Microsoft JhengHei UI"/>
-          <w:bCs/>
-        </w:rPr>
-        <w:t xml:space="preserve">(See more in </w:t>
-      </w:r>
-      <w:r>
-        <w:rPr>
-          <w:rFonts w:eastAsia="Microsoft JhengHei UI"/>
-          <w:bCs/>
-        </w:rPr>
-        <w:t>visualization</w:t>
-      </w:r>
-      <w:r>
-        <w:rPr>
-          <w:rFonts w:eastAsia="Microsoft JhengHei UI"/>
-          <w:bCs/>
-        </w:rPr>
-        <w:t>.py)</w:t>
+        <w:t xml:space="preserve"> in the original images. (See more in visualization.py)</w:t>
       </w:r>
     </w:p>
     <w:p>
@@ -1340,7 +1298,7 @@
           <w:bCs/>
           <w:lang w:val="en-US"/>
         </w:rPr>
-        <w:t>The following is our detection results and the ground-truth annotations. In our output, we only label</w:t>
+        <w:t>The following is our detection results and the ground-truth annotations</w:t>
       </w:r>
       <w:r>
         <w:rPr>
@@ -1348,6 +1306,100 @@
           <w:bCs/>
           <w:lang w:val="en-US"/>
         </w:rPr>
+        <w:t>, and we only pick 6 images</w:t>
+      </w:r>
+      <w:r>
+        <w:rPr>
+          <w:rFonts w:eastAsia="Microsoft JhengHei UI"/>
+          <w:bCs/>
+          <w:lang w:val="en-US"/>
+        </w:rPr>
+        <w:t>.</w:t>
+      </w:r>
+      <w:r>
+        <w:rPr>
+          <w:rFonts w:eastAsia="Microsoft JhengHei UI"/>
+          <w:bCs/>
+          <w:lang w:val="en-US"/>
+        </w:rPr>
+        <w:t xml:space="preserve"> </w:t>
+      </w:r>
+      <w:r>
+        <w:rPr>
+          <w:rFonts w:eastAsia="Microsoft JhengHei UI"/>
+          <w:bCs/>
+          <w:lang w:val="en-US" w:eastAsia="zh-TW"/>
+        </w:rPr>
+        <w:t xml:space="preserve">To see more </w:t>
+      </w:r>
+      <w:r>
+        <w:rPr>
+          <w:rFonts w:eastAsia="Microsoft JhengHei UI"/>
+          <w:bCs/>
+          <w:lang w:val="en-US" w:eastAsia="zh-TW"/>
+        </w:rPr>
+        <w:t xml:space="preserve">results, you can go </w:t>
+      </w:r>
+      <w:proofErr w:type="gramStart"/>
+      <w:r>
+        <w:rPr>
+          <w:rFonts w:eastAsia="Microsoft JhengHei UI"/>
+          <w:bCs/>
+          <w:lang w:val="en-US" w:eastAsia="zh-TW"/>
+        </w:rPr>
+        <w:t>to .</w:t>
+      </w:r>
+      <w:proofErr w:type="gramEnd"/>
+      <w:r>
+        <w:rPr>
+          <w:rFonts w:eastAsia="Microsoft JhengHei UI"/>
+          <w:bCs/>
+          <w:lang w:val="en-US" w:eastAsia="zh-TW"/>
+        </w:rPr>
+        <w:t>/result folder.</w:t>
+      </w:r>
+      <w:r>
+        <w:rPr>
+          <w:rFonts w:eastAsia="Microsoft JhengHei UI"/>
+          <w:bCs/>
+          <w:lang w:val="en-US"/>
+        </w:rPr>
+        <w:t xml:space="preserve"> </w:t>
+      </w:r>
+    </w:p>
+    <w:p>
+      <w:pPr>
+        <w:snapToGrid w:val="0"/>
+        <w:rPr>
+          <w:rFonts w:eastAsia="Microsoft JhengHei UI"/>
+          <w:bCs/>
+          <w:lang w:val="en-US"/>
+        </w:rPr>
+      </w:pPr>
+    </w:p>
+    <w:p>
+      <w:pPr>
+        <w:snapToGrid w:val="0"/>
+        <w:rPr>
+          <w:rFonts w:eastAsia="Microsoft JhengHei UI"/>
+          <w:bCs/>
+          <w:lang w:val="en-US"/>
+        </w:rPr>
+      </w:pPr>
+      <w:r>
+        <w:rPr>
+          <w:rFonts w:eastAsia="Microsoft JhengHei UI"/>
+          <w:bCs/>
+          <w:lang w:val="en-US"/>
+        </w:rPr>
+        <w:t>In our output, we only label</w:t>
+      </w:r>
+      <w:r>
+        <w:rPr>
+          <w:rFonts w:eastAsia="Microsoft JhengHei UI"/>
+          <w:bCs/>
+          <w:lang w:val="en-US"/>
+        </w:rPr>
         <w:t xml:space="preserve"> the objects which has at least more than 0.5 probability</w:t>
       </w:r>
       <w:r>
@@ -1356,171 +1408,163 @@
           <w:bCs/>
           <w:lang w:val="en-US"/>
         </w:rPr>
-        <w:t xml:space="preserve">, and we find our result is very close to the </w:t>
-      </w:r>
-      <w:r>
+        <w:t>, and we find our result is very close to the ground-truth.</w:t>
+      </w:r>
+    </w:p>
+    <w:p>
+      <w:pPr>
+        <w:snapToGrid w:val="0"/>
         <w:rPr>
           <w:rFonts w:eastAsia="Microsoft JhengHei UI"/>
           <w:bCs/>
           <w:lang w:val="en-US"/>
         </w:rPr>
-        <w:t>ground-truth</w:t>
-      </w:r>
+      </w:pPr>
+    </w:p>
+    <w:p>
+      <w:pPr>
+        <w:snapToGrid w:val="0"/>
+        <w:rPr>
+          <w:rFonts w:eastAsia="Microsoft JhengHei UI"/>
+          <w:bCs/>
+          <w:lang w:val="en-US" w:eastAsia="zh-TW"/>
+        </w:rPr>
+      </w:pPr>
       <w:r>
         <w:rPr>
           <w:rFonts w:eastAsia="Microsoft JhengHei UI"/>
           <w:bCs/>
           <w:lang w:val="en-US"/>
         </w:rPr>
+        <w:t xml:space="preserve">However, </w:t>
+      </w:r>
+      <w:r>
+        <w:rPr>
+          <w:rFonts w:eastAsia="Microsoft JhengHei UI"/>
+          <w:bCs/>
+          <w:lang w:val="en-US"/>
+        </w:rPr>
+        <w:t>f</w:t>
+      </w:r>
+      <w:r>
+        <w:rPr>
+          <w:rFonts w:eastAsia="Microsoft JhengHei UI" w:hint="eastAsia"/>
+          <w:bCs/>
+          <w:lang w:val="en-US" w:eastAsia="zh-TW"/>
+        </w:rPr>
+        <w:t>o</w:t>
+      </w:r>
+      <w:r>
+        <w:rPr>
+          <w:rFonts w:eastAsia="Microsoft JhengHei UI"/>
+          <w:bCs/>
+          <w:lang w:val="en-US"/>
+        </w:rPr>
+        <w:t>r some objects, our result may have multiple overlapping rectangles</w:t>
+      </w:r>
+      <w:r>
+        <w:rPr>
+          <w:rFonts w:eastAsia="Microsoft JhengHei UI"/>
+          <w:bCs/>
+          <w:lang w:val="en-US"/>
+        </w:rPr>
+        <w:t>. A</w:t>
+      </w:r>
+      <w:r>
+        <w:rPr>
+          <w:rFonts w:eastAsia="Microsoft JhengHei UI"/>
+          <w:bCs/>
+          <w:lang w:val="en-US"/>
+        </w:rPr>
+        <w:t xml:space="preserve">lthough </w:t>
+      </w:r>
+      <w:r>
+        <w:rPr>
+          <w:rFonts w:eastAsia="Microsoft JhengHei UI"/>
+          <w:bCs/>
+          <w:lang w:val="en-US"/>
+        </w:rPr>
+        <w:t xml:space="preserve">there </w:t>
+      </w:r>
+      <w:r>
+        <w:rPr>
+          <w:rFonts w:eastAsia="Microsoft JhengHei UI"/>
+          <w:bCs/>
+          <w:lang w:val="en-US"/>
+        </w:rPr>
+        <w:t xml:space="preserve">contains ground-truth, </w:t>
+      </w:r>
+      <w:r>
+        <w:rPr>
+          <w:rFonts w:eastAsia="Microsoft JhengHei UI"/>
+          <w:bCs/>
+          <w:lang w:val="en-US"/>
+        </w:rPr>
+        <w:t>overall,</w:t>
+      </w:r>
+      <w:r>
+        <w:rPr>
+          <w:rFonts w:eastAsia="Microsoft JhengHei UI"/>
+          <w:bCs/>
+          <w:lang w:val="en-US"/>
+        </w:rPr>
+        <w:t xml:space="preserve"> we would consider this imprecise</w:t>
+      </w:r>
+      <w:r>
+        <w:rPr>
+          <w:rFonts w:eastAsia="Microsoft JhengHei UI" w:hint="eastAsia"/>
+          <w:bCs/>
+          <w:lang w:val="en-US" w:eastAsia="zh-TW"/>
+        </w:rPr>
+        <w:t xml:space="preserve">. </w:t>
+      </w:r>
+      <w:r>
+        <w:rPr>
+          <w:rFonts w:eastAsia="Microsoft JhengHei UI"/>
+          <w:bCs/>
+          <w:lang w:val="en-US" w:eastAsia="zh-TW"/>
+        </w:rPr>
+        <w:t xml:space="preserve">For this problem, maybe we can do a post-processing. </w:t>
+      </w:r>
+      <w:r>
+        <w:rPr>
+          <w:rFonts w:eastAsia="Microsoft JhengHei UI"/>
+          <w:bCs/>
+          <w:lang w:val="en-US" w:eastAsia="zh-TW"/>
+        </w:rPr>
+        <w:t>To be more specific</w:t>
+      </w:r>
+      <w:r>
+        <w:rPr>
+          <w:rFonts w:eastAsia="Microsoft JhengHei UI" w:hint="eastAsia"/>
+          <w:bCs/>
+          <w:lang w:val="en-US" w:eastAsia="zh-TW"/>
+        </w:rPr>
+        <w:t>,</w:t>
+      </w:r>
+      <w:r>
+        <w:rPr>
+          <w:rFonts w:eastAsia="Microsoft JhengHei UI"/>
+          <w:bCs/>
+          <w:lang w:val="en-US" w:eastAsia="zh-TW"/>
+        </w:rPr>
+        <w:t xml:space="preserve"> we leave only the one with the largest area in the rectangles with high overlap</w:t>
+      </w:r>
+      <w:r>
+        <w:rPr>
+          <w:rFonts w:eastAsia="Microsoft JhengHei UI"/>
+          <w:bCs/>
+          <w:lang w:val="en-US" w:eastAsia="zh-TW"/>
+        </w:rPr>
         <w:t>.</w:t>
       </w:r>
-    </w:p>
-    <w:p>
-      <w:pPr>
-        <w:snapToGrid w:val="0"/>
-        <w:rPr>
-          <w:rFonts w:eastAsia="Microsoft JhengHei UI"/>
-          <w:bCs/>
-          <w:lang w:val="en-US"/>
-        </w:rPr>
-      </w:pPr>
-    </w:p>
-    <w:p>
-      <w:pPr>
-        <w:snapToGrid w:val="0"/>
-        <w:rPr>
-          <w:rFonts w:eastAsia="Microsoft JhengHei UI" w:hint="eastAsia"/>
+      <w:r>
+        <w:rPr>
+          <w:rFonts w:eastAsia="Microsoft JhengHei UI"/>
           <w:bCs/>
           <w:lang w:val="en-US" w:eastAsia="zh-TW"/>
         </w:rPr>
-      </w:pPr>
-      <w:r>
-        <w:rPr>
-          <w:rFonts w:eastAsia="Microsoft JhengHei UI"/>
-          <w:bCs/>
-          <w:lang w:val="en-US"/>
-        </w:rPr>
-        <w:t xml:space="preserve">However, </w:t>
-      </w:r>
-      <w:r>
-        <w:rPr>
-          <w:rFonts w:eastAsia="Microsoft JhengHei UI"/>
-          <w:bCs/>
-          <w:lang w:val="en-US"/>
-        </w:rPr>
-        <w:t>f</w:t>
-      </w:r>
-      <w:r>
-        <w:rPr>
-          <w:rFonts w:eastAsia="Microsoft JhengHei UI" w:hint="eastAsia"/>
-          <w:bCs/>
-          <w:lang w:val="en-US" w:eastAsia="zh-TW"/>
-        </w:rPr>
-        <w:t>o</w:t>
-      </w:r>
-      <w:r>
-        <w:rPr>
-          <w:rFonts w:eastAsia="Microsoft JhengHei UI"/>
-          <w:bCs/>
-          <w:lang w:val="en-US"/>
-        </w:rPr>
-        <w:t>r some objects, our result may have multiple overlapping rectangles</w:t>
-      </w:r>
-      <w:r>
-        <w:rPr>
-          <w:rFonts w:eastAsia="Microsoft JhengHei UI"/>
-          <w:bCs/>
-          <w:lang w:val="en-US"/>
-        </w:rPr>
-        <w:t>. A</w:t>
-      </w:r>
-      <w:r>
-        <w:rPr>
-          <w:rFonts w:eastAsia="Microsoft JhengHei UI"/>
-          <w:bCs/>
-          <w:lang w:val="en-US"/>
-        </w:rPr>
-        <w:t xml:space="preserve">lthough </w:t>
-      </w:r>
-      <w:r>
-        <w:rPr>
-          <w:rFonts w:eastAsia="Microsoft JhengHei UI"/>
-          <w:bCs/>
-          <w:lang w:val="en-US"/>
-        </w:rPr>
-        <w:t xml:space="preserve">there </w:t>
-      </w:r>
-      <w:r>
-        <w:rPr>
-          <w:rFonts w:eastAsia="Microsoft JhengHei UI"/>
-          <w:bCs/>
-          <w:lang w:val="en-US"/>
-        </w:rPr>
-        <w:t xml:space="preserve">contains ground-truth, </w:t>
-      </w:r>
-      <w:r>
-        <w:rPr>
-          <w:rFonts w:eastAsia="Microsoft JhengHei UI"/>
-          <w:bCs/>
-          <w:lang w:val="en-US"/>
-        </w:rPr>
-        <w:t>overall,</w:t>
-      </w:r>
-      <w:r>
-        <w:rPr>
-          <w:rFonts w:eastAsia="Microsoft JhengHei UI"/>
-          <w:bCs/>
-          <w:lang w:val="en-US"/>
-        </w:rPr>
-        <w:t xml:space="preserve"> we would consider this imprecise</w:t>
-      </w:r>
-      <w:r>
-        <w:rPr>
-          <w:rFonts w:eastAsia="Microsoft JhengHei UI" w:hint="eastAsia"/>
-          <w:bCs/>
-          <w:lang w:val="en-US" w:eastAsia="zh-TW"/>
-        </w:rPr>
-        <w:t xml:space="preserve">. </w:t>
-      </w:r>
-      <w:r>
-        <w:rPr>
-          <w:rFonts w:eastAsia="Microsoft JhengHei UI"/>
-          <w:bCs/>
-          <w:lang w:val="en-US" w:eastAsia="zh-TW"/>
-        </w:rPr>
-        <w:t xml:space="preserve">For this problem, maybe we can do a post-processing. </w:t>
-      </w:r>
-      <w:r>
-        <w:rPr>
-          <w:rFonts w:eastAsia="Microsoft JhengHei UI"/>
-          <w:bCs/>
-          <w:lang w:val="en-US" w:eastAsia="zh-TW"/>
-        </w:rPr>
-        <w:t>To be more specific</w:t>
-      </w:r>
-      <w:r>
-        <w:rPr>
-          <w:rFonts w:eastAsia="Microsoft JhengHei UI" w:hint="eastAsia"/>
-          <w:bCs/>
-          <w:lang w:val="en-US" w:eastAsia="zh-TW"/>
-        </w:rPr>
-        <w:t>,</w:t>
-      </w:r>
-      <w:r>
-        <w:rPr>
-          <w:rFonts w:eastAsia="Microsoft JhengHei UI"/>
-          <w:bCs/>
-          <w:lang w:val="en-US" w:eastAsia="zh-TW"/>
-        </w:rPr>
-        <w:t xml:space="preserve"> we leave only the one with the largest area in the rectangles with high overlap</w:t>
-      </w:r>
-      <w:r>
-        <w:rPr>
-          <w:rFonts w:eastAsia="Microsoft JhengHei UI"/>
-          <w:bCs/>
-          <w:lang w:val="en-US" w:eastAsia="zh-TW"/>
-        </w:rPr>
-        <w:t>.</w:t>
+        <w:t xml:space="preserve"> </w:t>
       </w:r>
     </w:p>
     <w:p>
@@ -1803,6 +1847,24 @@
     </w:p>
     <w:p>
       <w:pPr>
+        <w:rPr>
+          <w:rFonts w:asciiTheme="minorHAnsi" w:eastAsia="Microsoft JhengHei UI" w:hAnsiTheme="minorHAnsi" w:cstheme="minorBidi"/>
+          <w:bCs/>
+          <w:kern w:val="2"/>
+          <w:szCs w:val="22"/>
+          <w:lang w:val="en-US" w:eastAsia="zh-TW"/>
+        </w:rPr>
+      </w:pPr>
+      <w:r>
+        <w:rPr>
+          <w:rFonts w:eastAsia="Microsoft JhengHei UI"/>
+          <w:bCs/>
+        </w:rPr>
+        <w:br w:type="page"/>
+      </w:r>
+    </w:p>
+    <w:p>
+      <w:pPr>
         <w:pStyle w:val="ListParagraph"/>
         <w:snapToGrid w:val="0"/>
         <w:ind w:leftChars="0" w:left="840"/>
@@ -1816,6 +1878,7 @@
           <w:rFonts w:eastAsia="Microsoft JhengHei UI"/>
           <w:bCs/>
         </w:rPr>
+        <w:lastRenderedPageBreak/>
         <w:t>000000025560</w:t>
       </w:r>
     </w:p>
@@ -1948,7 +2011,6 @@
           <w:rFonts w:eastAsia="Microsoft JhengHei UI"/>
           <w:bCs/>
         </w:rPr>
-        <w:lastRenderedPageBreak/>
         <w:t>Our output</w:t>
       </w:r>
       <w:r>
@@ -2276,7 +2338,7 @@
         <w:snapToGrid w:val="0"/>
         <w:ind w:left="480" w:firstLine="480"/>
         <w:rPr>
-          <w:rFonts w:eastAsia="Microsoft JhengHei UI" w:hint="eastAsia"/>
+          <w:rFonts w:eastAsia="Microsoft JhengHei UI"/>
           <w:bCs/>
           <w:lang w:eastAsia="zh-TW"/>
         </w:rPr>
@@ -2536,6 +2598,15 @@
     </w:p>
     <w:p>
       <w:pPr>
+        <w:rPr>
+          <w:rFonts w:eastAsia="Microsoft JhengHei UI"/>
+          <w:bCs/>
+          <w:lang w:val="en-US" w:eastAsia="zh-TW"/>
+        </w:rPr>
+      </w:pPr>
+    </w:p>
+    <w:p>
+      <w:pPr>
         <w:snapToGrid w:val="0"/>
         <w:ind w:left="480" w:firstLine="480"/>
         <w:rPr>
@@ -2544,41 +2615,12 @@
           <w:lang w:val="en-US" w:eastAsia="zh-TW"/>
         </w:rPr>
       </w:pPr>
-    </w:p>
-    <w:p>
-      <w:pPr>
+      <w:r>
         <w:rPr>
           <w:rFonts w:eastAsia="Microsoft JhengHei UI"/>
           <w:bCs/>
           <w:lang w:val="en-US" w:eastAsia="zh-TW"/>
         </w:rPr>
-      </w:pPr>
-      <w:r>
-        <w:rPr>
-          <w:rFonts w:eastAsia="Microsoft JhengHei UI"/>
-          <w:bCs/>
-          <w:lang w:val="en-US" w:eastAsia="zh-TW"/>
-        </w:rPr>
-        <w:br w:type="page"/>
-      </w:r>
-    </w:p>
-    <w:p>
-      <w:pPr>
-        <w:snapToGrid w:val="0"/>
-        <w:ind w:left="480" w:firstLine="480"/>
-        <w:rPr>
-          <w:rFonts w:eastAsia="Microsoft JhengHei UI"/>
-          <w:bCs/>
-          <w:lang w:val="en-US" w:eastAsia="zh-TW"/>
-        </w:rPr>
-      </w:pPr>
-      <w:r>
-        <w:rPr>
-          <w:rFonts w:eastAsia="Microsoft JhengHei UI"/>
-          <w:bCs/>
-          <w:lang w:val="en-US" w:eastAsia="zh-TW"/>
-        </w:rPr>
-        <w:lastRenderedPageBreak/>
         <w:t>000000066523</w:t>
       </w:r>
     </w:p>
@@ -2715,12 +2757,6 @@
           <w:bCs/>
         </w:rPr>
         <w:tab/>
-      </w:r>
-      <w:r>
-        <w:rPr>
-          <w:rFonts w:eastAsia="Microsoft JhengHei UI"/>
-          <w:bCs/>
-        </w:rPr>
         <w:t>Our output</w:t>
       </w:r>
       <w:r>

</xml_diff>